<commit_message>
refat(anonymous): censoring the flags
</commit_message>
<xml_diff>
--- a/TryHackMe/anonymous/xandealee/writeup.docx
+++ b/TryHackMe/anonymous/xandealee/writeup.docx
@@ -116,8 +116,18 @@
           <w:sz w:val="32"/>
           <w:szCs w:val="32"/>
         </w:rPr>
-        <w:t xml:space="preserve"> – TryHackMe</w:t>
-      </w:r>
+        <w:t xml:space="preserve"> – </w:t>
+      </w:r>
+      <w:proofErr w:type="spellStart"/>
+      <w:r>
+        <w:rPr>
+          <w:rFonts w:ascii="Arial" w:eastAsia="Arial" w:hAnsi="Arial" w:cs="Arial"/>
+          <w:sz w:val="32"/>
+          <w:szCs w:val="32"/>
+        </w:rPr>
+        <w:t>TryHackMe</w:t>
+      </w:r>
+      <w:proofErr w:type="spellEnd"/>
     </w:p>
     <w:p>
       <w:pPr>
@@ -247,8 +257,18 @@
                 <w:sz w:val="24"/>
                 <w:szCs w:val="24"/>
               </w:rPr>
-              <w:t>Alexandre Gualiume Coruquieri</w:t>
-            </w:r>
+              <w:t xml:space="preserve">Alexandre Gualiume </w:t>
+            </w:r>
+            <w:proofErr w:type="spellStart"/>
+            <w:r>
+              <w:rPr>
+                <w:rFonts w:ascii="Arial" w:eastAsia="Arial" w:hAnsi="Arial" w:cs="Arial"/>
+                <w:sz w:val="24"/>
+                <w:szCs w:val="24"/>
+              </w:rPr>
+              <w:t>Coruquieri</w:t>
+            </w:r>
+            <w:proofErr w:type="spellEnd"/>
           </w:p>
         </w:tc>
       </w:tr>
@@ -499,8 +519,18 @@
                 <w:sz w:val="24"/>
                 <w:szCs w:val="24"/>
               </w:rPr>
-              <w:t>Alexandre Gualiume Coruquieri</w:t>
-            </w:r>
+              <w:t xml:space="preserve">Alexandre Gualiume </w:t>
+            </w:r>
+            <w:proofErr w:type="spellStart"/>
+            <w:r>
+              <w:rPr>
+                <w:rFonts w:ascii="Arial" w:eastAsia="Arial" w:hAnsi="Arial" w:cs="Arial"/>
+                <w:sz w:val="24"/>
+                <w:szCs w:val="24"/>
+              </w:rPr>
+              <w:t>Coruquieri</w:t>
+            </w:r>
+            <w:proofErr w:type="spellEnd"/>
           </w:p>
         </w:tc>
         <w:tc>
@@ -1572,7 +1602,19 @@
               <w:rPr>
                 <w:rStyle w:val="Hyperlink"/>
               </w:rPr>
-              <w:t>User.txt:</w:t>
+              <w:t>User</w:t>
+            </w:r>
+            <w:r>
+              <w:rPr>
+                <w:rStyle w:val="Hyperlink"/>
+              </w:rPr>
+              <w:t>.</w:t>
+            </w:r>
+            <w:r>
+              <w:rPr>
+                <w:rStyle w:val="Hyperlink"/>
+              </w:rPr>
+              <w:t>txt:</w:t>
             </w:r>
             <w:r>
               <w:rPr>
@@ -2085,6 +2127,7 @@
         </w:rPr>
         <w:t xml:space="preserve">Realizando o seguinte </w:t>
       </w:r>
+      <w:proofErr w:type="spellStart"/>
       <w:r>
         <w:rPr>
           <w:rFonts w:ascii="Arial" w:eastAsia="Arial" w:hAnsi="Arial" w:cs="Arial"/>
@@ -2093,8 +2136,31 @@
           <w:sz w:val="24"/>
           <w:szCs w:val="24"/>
         </w:rPr>
-        <w:t>Port Scanning</w:t>
-      </w:r>
+        <w:t>Port</w:t>
+      </w:r>
+      <w:proofErr w:type="spellEnd"/>
+      <w:r>
+        <w:rPr>
+          <w:rFonts w:ascii="Arial" w:eastAsia="Arial" w:hAnsi="Arial" w:cs="Arial"/>
+          <w:i/>
+          <w:iCs/>
+          <w:sz w:val="24"/>
+          <w:szCs w:val="24"/>
+        </w:rPr>
+        <w:t xml:space="preserve"> </w:t>
+      </w:r>
+      <w:proofErr w:type="spellStart"/>
+      <w:r>
+        <w:rPr>
+          <w:rFonts w:ascii="Arial" w:eastAsia="Arial" w:hAnsi="Arial" w:cs="Arial"/>
+          <w:i/>
+          <w:iCs/>
+          <w:sz w:val="24"/>
+          <w:szCs w:val="24"/>
+        </w:rPr>
+        <w:t>Scanning</w:t>
+      </w:r>
+      <w:proofErr w:type="spellEnd"/>
       <w:r>
         <w:rPr>
           <w:rFonts w:ascii="Arial" w:eastAsia="Arial" w:hAnsi="Arial" w:cs="Arial"/>
@@ -2213,6 +2279,7 @@
         </w:rPr>
         <w:t xml:space="preserve">O resultado do </w:t>
       </w:r>
+      <w:proofErr w:type="spellStart"/>
       <w:r>
         <w:rPr>
           <w:rFonts w:ascii="Arial" w:hAnsi="Arial" w:cs="Arial"/>
@@ -2221,6 +2288,7 @@
         </w:rPr>
         <w:t>Scanning</w:t>
       </w:r>
+      <w:proofErr w:type="spellEnd"/>
       <w:r>
         <w:rPr>
           <w:rFonts w:ascii="Arial" w:hAnsi="Arial" w:cs="Arial"/>
@@ -2341,6 +2409,7 @@
         </w:rPr>
         <w:t xml:space="preserve">Realizando o </w:t>
       </w:r>
+      <w:proofErr w:type="spellStart"/>
       <w:r>
         <w:rPr>
           <w:rFonts w:ascii="Arial" w:hAnsi="Arial" w:cs="Arial"/>
@@ -2349,6 +2418,7 @@
         </w:rPr>
         <w:t>Scanning</w:t>
       </w:r>
+      <w:proofErr w:type="spellEnd"/>
       <w:r>
         <w:rPr>
           <w:rFonts w:ascii="Arial" w:hAnsi="Arial" w:cs="Arial"/>
@@ -2476,8 +2546,27 @@
           <w:sz w:val="24"/>
           <w:szCs w:val="24"/>
         </w:rPr>
-        <w:t xml:space="preserve"> é possível achar o sharename </w:t>
-      </w:r>
+        <w:t xml:space="preserve"> é possível achar o </w:t>
+      </w:r>
+      <w:proofErr w:type="spellStart"/>
+      <w:r>
+        <w:rPr>
+          <w:rFonts w:ascii="Arial" w:hAnsi="Arial" w:cs="Arial"/>
+          <w:sz w:val="24"/>
+          <w:szCs w:val="24"/>
+        </w:rPr>
+        <w:t>sharename</w:t>
+      </w:r>
+      <w:proofErr w:type="spellEnd"/>
+      <w:r>
+        <w:rPr>
+          <w:rFonts w:ascii="Arial" w:hAnsi="Arial" w:cs="Arial"/>
+          <w:sz w:val="24"/>
+          <w:szCs w:val="24"/>
+        </w:rPr>
+        <w:t xml:space="preserve"> </w:t>
+      </w:r>
+      <w:proofErr w:type="spellStart"/>
       <w:r>
         <w:rPr>
           <w:rFonts w:ascii="Arial" w:hAnsi="Arial" w:cs="Arial"/>
@@ -2487,6 +2576,7 @@
         </w:rPr>
         <w:t>pics</w:t>
       </w:r>
+      <w:proofErr w:type="spellEnd"/>
       <w:r>
         <w:rPr>
           <w:rFonts w:ascii="Arial" w:hAnsi="Arial" w:cs="Arial"/>
@@ -2608,8 +2698,18 @@
           <w:sz w:val="24"/>
           <w:szCs w:val="24"/>
         </w:rPr>
-        <w:t>s conectar ao protocolo FTP para transferência de arquivos. Usando o scan</w:t>
-      </w:r>
+        <w:t xml:space="preserve">s conectar ao protocolo FTP para transferência de arquivos. Usando o </w:t>
+      </w:r>
+      <w:proofErr w:type="spellStart"/>
+      <w:r>
+        <w:rPr>
+          <w:rFonts w:ascii="Arial" w:hAnsi="Arial" w:cs="Arial"/>
+          <w:sz w:val="24"/>
+          <w:szCs w:val="24"/>
+        </w:rPr>
+        <w:t>scan</w:t>
+      </w:r>
+      <w:proofErr w:type="spellEnd"/>
       <w:r>
         <w:rPr>
           <w:rFonts w:ascii="Arial" w:hAnsi="Arial" w:cs="Arial"/>
@@ -2626,6 +2726,7 @@
         </w:rPr>
         <w:t xml:space="preserve">agressivo do </w:t>
       </w:r>
+      <w:proofErr w:type="spellStart"/>
       <w:r>
         <w:rPr>
           <w:rFonts w:ascii="Arial" w:hAnsi="Arial" w:cs="Arial"/>
@@ -2634,6 +2735,7 @@
         </w:rPr>
         <w:t>nmap</w:t>
       </w:r>
+      <w:proofErr w:type="spellEnd"/>
       <w:r>
         <w:rPr>
           <w:rFonts w:ascii="Arial" w:hAnsi="Arial" w:cs="Arial"/>
@@ -2964,59 +3066,61 @@
           <w:sz w:val="24"/>
           <w:szCs w:val="24"/>
         </w:rPr>
-        <w:t>Usando NetCat para escutar a porta 9001:</w:t>
-      </w:r>
-    </w:p>
-    <w:p>
-      <w:pPr>
-        <w:rPr>
-          <w:rFonts w:ascii="Arial" w:hAnsi="Arial" w:cs="Arial"/>
-          <w:sz w:val="24"/>
-          <w:szCs w:val="24"/>
-        </w:rPr>
-      </w:pPr>
-      <w:r>
-        <w:rPr>
-          <w:rFonts w:ascii="Arial" w:hAnsi="Arial" w:cs="Arial"/>
-          <w:noProof/>
-          <w:sz w:val="24"/>
-          <w:szCs w:val="24"/>
-        </w:rPr>
-        <w:drawing>
-          <wp:inline distT="0" distB="0" distL="0" distR="0" wp14:anchorId="1A0D2ED4" wp14:editId="5AD2699B">
-            <wp:extent cx="5400040" cy="3418205"/>
-            <wp:effectExtent l="0" t="0" r="0" b="0"/>
-            <wp:docPr id="815483731" name="Imagem 1" descr="Interface gráfica do usuário, Texto&#10;&#10;Descrição gerada automaticamente"/>
-            <wp:cNvGraphicFramePr>
-              <a:graphicFrameLocks xmlns:a="http://schemas.openxmlformats.org/drawingml/2006/main" noChangeAspect="1"/>
-            </wp:cNvGraphicFramePr>
-            <a:graphic xmlns:a="http://schemas.openxmlformats.org/drawingml/2006/main">
-              <a:graphicData uri="http://schemas.openxmlformats.org/drawingml/2006/picture">
-                <pic:pic xmlns:pic="http://schemas.openxmlformats.org/drawingml/2006/picture">
-                  <pic:nvPicPr>
-                    <pic:cNvPr id="815483731" name="Imagem 1" descr="Interface gráfica do usuário, Texto&#10;&#10;Descrição gerada automaticamente"/>
-                    <pic:cNvPicPr/>
-                  </pic:nvPicPr>
-                  <pic:blipFill>
-                    <a:blip r:embed="rId18"/>
-                    <a:stretch>
-                      <a:fillRect/>
-                    </a:stretch>
-                  </pic:blipFill>
-                  <pic:spPr>
-                    <a:xfrm>
-                      <a:off x="0" y="0"/>
-                      <a:ext cx="5400040" cy="3418205"/>
-                    </a:xfrm>
-                    <a:prstGeom prst="rect">
-                      <a:avLst/>
-                    </a:prstGeom>
-                  </pic:spPr>
-                </pic:pic>
-              </a:graphicData>
-            </a:graphic>
-          </wp:inline>
-        </w:drawing>
+        <w:t xml:space="preserve">Usando </w:t>
+      </w:r>
+      <w:proofErr w:type="spellStart"/>
+      <w:r>
+        <w:rPr>
+          <w:rFonts w:ascii="Arial" w:hAnsi="Arial" w:cs="Arial"/>
+          <w:sz w:val="24"/>
+          <w:szCs w:val="24"/>
+        </w:rPr>
+        <w:t>NetCat</w:t>
+      </w:r>
+      <w:proofErr w:type="spellEnd"/>
+      <w:r>
+        <w:rPr>
+          <w:rFonts w:ascii="Arial" w:hAnsi="Arial" w:cs="Arial"/>
+          <w:sz w:val="24"/>
+          <w:szCs w:val="24"/>
+        </w:rPr>
+        <w:t xml:space="preserve"> para escutar a porta 9001:</w:t>
+      </w:r>
+    </w:p>
+    <w:p>
+      <w:pPr>
+        <w:rPr>
+          <w:rFonts w:ascii="Arial" w:hAnsi="Arial" w:cs="Arial"/>
+          <w:sz w:val="24"/>
+          <w:szCs w:val="24"/>
+        </w:rPr>
+      </w:pPr>
+      <w:r>
+        <w:object w:dxaOrig="9698" w:dyaOrig="5542" w14:anchorId="22DDAA33">
+          <v:shapetype id="_x0000_t75" coordsize="21600,21600" o:spt="75" o:preferrelative="t" path="m@4@5l@4@11@9@11@9@5xe" filled="f" stroked="f">
+            <v:stroke joinstyle="miter"/>
+            <v:formulas>
+              <v:f eqn="if lineDrawn pixelLineWidth 0"/>
+              <v:f eqn="sum @0 1 0"/>
+              <v:f eqn="sum 0 0 @1"/>
+              <v:f eqn="prod @2 1 2"/>
+              <v:f eqn="prod @3 21600 pixelWidth"/>
+              <v:f eqn="prod @3 21600 pixelHeight"/>
+              <v:f eqn="sum @0 0 1"/>
+              <v:f eqn="prod @6 1 2"/>
+              <v:f eqn="prod @7 21600 pixelWidth"/>
+              <v:f eqn="sum @8 21600 0"/>
+              <v:f eqn="prod @7 21600 pixelHeight"/>
+              <v:f eqn="sum @10 21600 0"/>
+            </v:formulas>
+            <v:path o:extrusionok="f" gradientshapeok="t" o:connecttype="rect"/>
+            <o:lock v:ext="edit" aspectratio="t"/>
+          </v:shapetype>
+          <v:shape id="_x0000_i1025" type="#_x0000_t75" style="width:424.65pt;height:242.45pt" o:ole="">
+            <v:imagedata r:id="rId18" o:title=""/>
+          </v:shape>
+          <o:OLEObject Type="Embed" ProgID="Unknown" ShapeID="_x0000_i1025" DrawAspect="Content" ObjectID="_1785603891" r:id="rId19"/>
+        </w:object>
       </w:r>
     </w:p>
     <w:p>
@@ -3043,7 +3147,6 @@
       </w:pPr>
       <w:bookmarkStart w:id="7" w:name="_Toc174726142"/>
       <w:r>
-        <w:lastRenderedPageBreak/>
         <w:t>ROOT.txt:</w:t>
       </w:r>
       <w:bookmarkEnd w:id="7"/>
@@ -3058,6 +3161,7 @@
         <w:rPr>
           <w:noProof/>
         </w:rPr>
+        <w:lastRenderedPageBreak/>
         <w:drawing>
           <wp:inline distT="0" distB="0" distL="0" distR="0" wp14:anchorId="0DE2314F" wp14:editId="0DD44D47">
             <wp:extent cx="3343742" cy="809738"/>
@@ -3074,7 +3178,7 @@
                     <pic:cNvPicPr/>
                   </pic:nvPicPr>
                   <pic:blipFill>
-                    <a:blip r:embed="rId19"/>
+                    <a:blip r:embed="rId20"/>
                     <a:stretch>
                       <a:fillRect/>
                     </a:stretch>
@@ -3113,6 +3217,7 @@
         </w:rPr>
         <w:t xml:space="preserve">Visto que não temos permissão de root, vamos fazer um </w:t>
       </w:r>
+      <w:proofErr w:type="spellStart"/>
       <w:r>
         <w:rPr>
           <w:rFonts w:ascii="Arial" w:hAnsi="Arial" w:cs="Arial"/>
@@ -3121,8 +3226,31 @@
           <w:sz w:val="24"/>
           <w:szCs w:val="24"/>
         </w:rPr>
-        <w:t>Privilege Escalation</w:t>
-      </w:r>
+        <w:t>Privilege</w:t>
+      </w:r>
+      <w:proofErr w:type="spellEnd"/>
+      <w:r>
+        <w:rPr>
+          <w:rFonts w:ascii="Arial" w:hAnsi="Arial" w:cs="Arial"/>
+          <w:i/>
+          <w:iCs/>
+          <w:sz w:val="24"/>
+          <w:szCs w:val="24"/>
+        </w:rPr>
+        <w:t xml:space="preserve"> </w:t>
+      </w:r>
+      <w:proofErr w:type="spellStart"/>
+      <w:r>
+        <w:rPr>
+          <w:rFonts w:ascii="Arial" w:hAnsi="Arial" w:cs="Arial"/>
+          <w:i/>
+          <w:iCs/>
+          <w:sz w:val="24"/>
+          <w:szCs w:val="24"/>
+        </w:rPr>
+        <w:t>Escalation</w:t>
+      </w:r>
+      <w:proofErr w:type="spellEnd"/>
       <w:r>
         <w:rPr>
           <w:rFonts w:ascii="Arial" w:hAnsi="Arial" w:cs="Arial"/>
@@ -3165,7 +3293,7 @@
                     </pic:cNvPicPr>
                   </pic:nvPicPr>
                   <pic:blipFill>
-                    <a:blip r:embed="rId20">
+                    <a:blip r:embed="rId21">
                       <a:extLst>
                         <a:ext uri="{28A0092B-C50C-407E-A947-70E740481C1C}">
                           <a14:useLocalDpi xmlns:a14="http://schemas.microsoft.com/office/drawing/2010/main" val="0"/>
@@ -3212,7 +3340,6 @@
           <w:sz w:val="24"/>
           <w:szCs w:val="24"/>
         </w:rPr>
-        <w:lastRenderedPageBreak/>
         <w:drawing>
           <wp:inline distT="0" distB="0" distL="0" distR="0" wp14:anchorId="0A8FAE8C" wp14:editId="293588F9">
             <wp:extent cx="4124901" cy="647790"/>
@@ -3229,7 +3356,7 @@
                     <pic:cNvPicPr/>
                   </pic:nvPicPr>
                   <pic:blipFill>
-                    <a:blip r:embed="rId21"/>
+                    <a:blip r:embed="rId22"/>
                     <a:stretch>
                       <a:fillRect/>
                     </a:stretch>
@@ -3250,46 +3377,15 @@
         </w:drawing>
       </w:r>
     </w:p>
-    <w:p>
-      <w:r>
-        <w:rPr>
-          <w:noProof/>
-        </w:rPr>
-        <w:drawing>
-          <wp:inline distT="0" distB="0" distL="0" distR="0" wp14:anchorId="7FDB6F5E" wp14:editId="2C8CA960">
-            <wp:extent cx="2705478" cy="1209844"/>
-            <wp:effectExtent l="0" t="0" r="0" b="9525"/>
-            <wp:docPr id="119980902" name="Imagem 1" descr="Texto&#10;&#10;Descrição gerada automaticamente"/>
-            <wp:cNvGraphicFramePr>
-              <a:graphicFrameLocks xmlns:a="http://schemas.openxmlformats.org/drawingml/2006/main" noChangeAspect="1"/>
-            </wp:cNvGraphicFramePr>
-            <a:graphic xmlns:a="http://schemas.openxmlformats.org/drawingml/2006/main">
-              <a:graphicData uri="http://schemas.openxmlformats.org/drawingml/2006/picture">
-                <pic:pic xmlns:pic="http://schemas.openxmlformats.org/drawingml/2006/picture">
-                  <pic:nvPicPr>
-                    <pic:cNvPr id="119980902" name="Imagem 1" descr="Texto&#10;&#10;Descrição gerada automaticamente"/>
-                    <pic:cNvPicPr/>
-                  </pic:nvPicPr>
-                  <pic:blipFill>
-                    <a:blip r:embed="rId22"/>
-                    <a:stretch>
-                      <a:fillRect/>
-                    </a:stretch>
-                  </pic:blipFill>
-                  <pic:spPr>
-                    <a:xfrm>
-                      <a:off x="0" y="0"/>
-                      <a:ext cx="2705478" cy="1209844"/>
-                    </a:xfrm>
-                    <a:prstGeom prst="rect">
-                      <a:avLst/>
-                    </a:prstGeom>
-                  </pic:spPr>
-                </pic:pic>
-              </a:graphicData>
-            </a:graphic>
-          </wp:inline>
-        </w:drawing>
+    <w:p/>
+    <w:p>
+      <w:r>
+        <w:object w:dxaOrig="4156" w:dyaOrig="1385" w14:anchorId="3C863691">
+          <v:shape id="_x0000_i1046" type="#_x0000_t75" style="width:207.9pt;height:85.2pt" o:ole="">
+            <v:imagedata r:id="rId23" o:title=""/>
+          </v:shape>
+          <o:OLEObject Type="Embed" ProgID="Unknown" ShapeID="_x0000_i1046" DrawAspect="Content" ObjectID="_1785603892" r:id="rId24"/>
+        </w:object>
       </w:r>
     </w:p>
     <w:p>
@@ -3374,6 +3470,7 @@
         </w:rPr>
         <w:t xml:space="preserve">de </w:t>
       </w:r>
+      <w:proofErr w:type="spellStart"/>
       <w:r>
         <w:rPr>
           <w:rFonts w:ascii="Arial" w:eastAsia="Arial" w:hAnsi="Arial" w:cs="Arial"/>
@@ -3384,6 +3481,7 @@
         </w:rPr>
         <w:t>Port</w:t>
       </w:r>
+      <w:proofErr w:type="spellEnd"/>
       <w:r>
         <w:rPr>
           <w:rFonts w:ascii="Arial" w:eastAsia="Arial" w:hAnsi="Arial" w:cs="Arial"/>
@@ -3394,6 +3492,7 @@
         </w:rPr>
         <w:t xml:space="preserve"> </w:t>
       </w:r>
+      <w:proofErr w:type="spellStart"/>
       <w:r>
         <w:rPr>
           <w:rFonts w:ascii="Arial" w:eastAsia="Arial" w:hAnsi="Arial" w:cs="Arial"/>
@@ -3404,6 +3503,7 @@
         </w:rPr>
         <w:t>Scanning</w:t>
       </w:r>
+      <w:proofErr w:type="spellEnd"/>
       <w:r>
         <w:rPr>
           <w:rFonts w:ascii="Arial" w:eastAsia="Arial" w:hAnsi="Arial" w:cs="Arial"/>
@@ -3442,7 +3542,7 @@
           <w:szCs w:val="24"/>
         </w:rPr>
       </w:pPr>
-      <w:hyperlink r:id="rId23" w:history="1">
+      <w:hyperlink r:id="rId25" w:history="1">
         <w:r>
           <w:rPr>
             <w:rStyle w:val="Hyperlink"/>
@@ -3467,7 +3567,7 @@
           <w:szCs w:val="24"/>
         </w:rPr>
       </w:pPr>
-      <w:hyperlink r:id="rId24" w:history="1">
+      <w:hyperlink r:id="rId26" w:history="1">
         <w:r>
           <w:rPr>
             <w:rStyle w:val="Hyperlink"/>
@@ -3492,7 +3592,7 @@
           <w:szCs w:val="24"/>
         </w:rPr>
       </w:pPr>
-      <w:hyperlink r:id="rId25" w:history="1">
+      <w:hyperlink r:id="rId27" w:history="1">
         <w:r>
           <w:rPr>
             <w:rStyle w:val="Hyperlink"/>
@@ -3525,8 +3625,8 @@
       </w:pPr>
     </w:p>
     <w:sectPr>
-      <w:headerReference w:type="default" r:id="rId26"/>
-      <w:footerReference w:type="default" r:id="rId27"/>
+      <w:headerReference w:type="default" r:id="rId28"/>
+      <w:footerReference w:type="default" r:id="rId29"/>
       <w:pgSz w:w="11906" w:h="16838"/>
       <w:pgMar w:top="1417" w:right="1701" w:bottom="1417" w:left="1701" w:header="708" w:footer="261" w:gutter="0"/>
       <w:pgNumType w:start="1"/>
@@ -5669,28 +5769,28 @@
 </file>
 
 <file path=customXml/item1.xml><?xml version="1.0" encoding="utf-8"?>
-<b:Sources xmlns:b="http://schemas.openxmlformats.org/officeDocument/2006/bibliography" xmlns="http://schemas.openxmlformats.org/officeDocument/2006/bibliography" SelectedStyle="\APASixthEditionOfficeOnline.xsl" StyleName="APA" Version="6"/>
-</file>
-
-<file path=customXml/item2.xml><?xml version="1.0" encoding="utf-8"?>
 <go:gDocsCustomXmlDataStorage xmlns:go="http://customooxmlschemas.google.com/" xmlns:r="http://schemas.openxmlformats.org/officeDocument/2006/relationships" uri="GoogleDocsCustomDataVersion2">
   <go:docsCustomData xmlns:go="http://customooxmlschemas.google.com/" roundtripDataSignature="AMtx7mhSlTVZsyWrkFdEKKtcuEnqSwnTPQ==">CgMxLjAyCGguZ2pkZ3hzMgloLjMwajB6bGwyCWguMWZvYjl0ZTIJaC4zem55c2g3MgloLjJldDkycDAyCGgudHlqY3d0MgloLjNkeTZ2a20yCWguMXQzaDVzZjIJaC40ZDM0b2c4OAByITF3VU0tYUNsTFNUSGJrMW1NUEVrR0V5X2JBdkZOSThaMA==</go:docsCustomData>
 </go:gDocsCustomXmlDataStorage>
 </file>
 
-<file path=customXml/itemProps1.xml><?xml version="1.0" encoding="utf-8"?>
-<ds:datastoreItem xmlns:ds="http://schemas.openxmlformats.org/officeDocument/2006/customXml" ds:itemID="{FD3F6D6B-4577-4E8B-B331-F46F400BA5E9}">
-  <ds:schemaRefs>
-    <ds:schemaRef ds:uri="http://schemas.openxmlformats.org/officeDocument/2006/bibliography"/>
-  </ds:schemaRefs>
-</ds:datastoreItem>
+<file path=customXml/item2.xml><?xml version="1.0" encoding="utf-8"?>
+<b:Sources xmlns:b="http://schemas.openxmlformats.org/officeDocument/2006/bibliography" xmlns="http://schemas.openxmlformats.org/officeDocument/2006/bibliography" SelectedStyle="\APASixthEditionOfficeOnline.xsl" StyleName="APA" Version="6"/>
 </file>
 
-<file path=customXml/itemProps2.xml><?xml version="1.0" encoding="utf-8"?>
+<file path=customXml/itemProps1.xml><?xml version="1.0" encoding="utf-8"?>
 <ds:datastoreItem xmlns:ds="http://schemas.openxmlformats.org/officeDocument/2006/customXml" ds:itemID="{11111111-1234-1234-1234-123412341234}">
   <ds:schemaRefs>
     <ds:schemaRef ds:uri="http://customooxmlschemas.google.com/"/>
     <ds:schemaRef ds:uri="http://schemas.openxmlformats.org/officeDocument/2006/relationships"/>
   </ds:schemaRefs>
 </ds:datastoreItem>
+</file>
+
+<file path=customXml/itemProps2.xml><?xml version="1.0" encoding="utf-8"?>
+<ds:datastoreItem xmlns:ds="http://schemas.openxmlformats.org/officeDocument/2006/customXml" ds:itemID="{FD3F6D6B-4577-4E8B-B331-F46F400BA5E9}">
+  <ds:schemaRefs>
+    <ds:schemaRef ds:uri="http://schemas.openxmlformats.org/officeDocument/2006/bibliography"/>
+  </ds:schemaRefs>
+</ds:datastoreItem>
 </file>
</xml_diff>